<commit_message>
cambios en el certificado
</commit_message>
<xml_diff>
--- a/TempCal/CertificateTemplate.docx
+++ b/TempCal/CertificateTemplate.docx
@@ -179,14 +179,12 @@
         <w:rPr>
           <w:rFonts w:ascii="Times New Roman MT Extra Bold" w:hAnsi="Times New Roman MT Extra Bold"/>
           <w:b/>
-          <w:sz w:val="18"/>
         </w:rPr>
       </w:pPr>
       <w:r>
         <w:rPr>
           <w:rFonts w:ascii="Times New Roman MT Extra Bold" w:hAnsi="Times New Roman MT Extra Bold"/>
           <w:b/>
-          <w:sz w:val="18"/>
         </w:rPr>
         <w:t>CERTIFICATE</w:t>
       </w:r>
@@ -197,14 +195,12 @@
         <w:rPr>
           <w:rFonts w:ascii="Times New Roman MT Extra Bold" w:hAnsi="Times New Roman MT Extra Bold"/>
           <w:b/>
-          <w:sz w:val="18"/>
         </w:rPr>
       </w:pPr>
       <w:r>
         <w:rPr>
           <w:rFonts w:ascii="Times New Roman MT Extra Bold" w:hAnsi="Times New Roman MT Extra Bold"/>
           <w:b/>
-          <w:sz w:val="18"/>
         </w:rPr>
         <w:t>OF</w:t>
       </w:r>
@@ -215,14 +211,12 @@
         <w:rPr>
           <w:rFonts w:ascii="Times New Roman MT Extra Bold" w:hAnsi="Times New Roman MT Extra Bold"/>
           <w:b/>
-          <w:sz w:val="18"/>
         </w:rPr>
       </w:pPr>
       <w:r>
         <w:rPr>
           <w:rFonts w:ascii="Times New Roman MT Extra Bold" w:hAnsi="Times New Roman MT Extra Bold"/>
           <w:b/>
-          <w:sz w:val="18"/>
         </w:rPr>
         <w:t>STANDARD TEMPERATURE CALIBRATION</w:t>
       </w:r>
@@ -957,7 +951,7 @@
           <w:lang w:val="es-CO" w:eastAsia="es-CO"/>
         </w:rPr>
         <w:drawing>
-          <wp:anchor distT="0" distB="0" distL="114300" distR="114300" simplePos="0" relativeHeight="251659264" behindDoc="1" locked="0" layoutInCell="1" allowOverlap="1" wp14:anchorId="11DA7AB9" wp14:editId="05A2B639">
+          <wp:anchor distT="0" distB="0" distL="114300" distR="114300" simplePos="0" relativeHeight="251659264" behindDoc="1" locked="0" layoutInCell="1" allowOverlap="1" wp14:anchorId="50B69D6F" wp14:editId="08C29778">
             <wp:simplePos x="0" y="0"/>
             <wp:positionH relativeFrom="margin">
               <wp:align>center</wp:align>
@@ -1016,128 +1010,928 @@
         <w:rPr>
           <w:sz w:val="16"/>
         </w:rPr>
-        <w:t>Authorized By: F</w:t>
+        <w:t xml:space="preserve">Authorized By: F.S. </w:t>
+      </w:r>
+      <w:proofErr w:type="spellStart"/>
+      <w:r>
+        <w:rPr>
+          <w:sz w:val="16"/>
+        </w:rPr>
+        <w:t>Giannone</w:t>
+      </w:r>
+      <w:proofErr w:type="spellEnd"/>
+      <w:r>
+        <w:rPr>
+          <w:sz w:val="16"/>
+        </w:rPr>
+        <w:tab/>
+      </w:r>
+      <w:r>
+        <w:rPr>
+          <w:sz w:val="16"/>
+        </w:rPr>
+        <w:tab/>
+      </w:r>
+      <w:r>
+        <w:rPr>
+          <w:sz w:val="16"/>
+        </w:rPr>
+        <w:tab/>
+      </w:r>
+      <w:r>
+        <w:rPr>
+          <w:sz w:val="16"/>
+        </w:rPr>
+        <w:tab/>
+      </w:r>
+      <w:r>
+        <w:rPr>
+          <w:sz w:val="16"/>
+        </w:rPr>
+        <w:tab/>
+      </w:r>
+      <w:r>
+        <w:rPr>
+          <w:sz w:val="16"/>
+        </w:rPr>
+        <w:tab/>
+      </w:r>
+      <w:r>
+        <w:rPr>
+          <w:sz w:val="16"/>
+        </w:rPr>
+        <w:tab/>
+      </w:r>
+      <w:r>
+        <w:rPr>
+          <w:sz w:val="16"/>
+        </w:rPr>
+        <w:tab/>
+      </w:r>
+      <w:r>
+        <w:rPr>
+          <w:sz w:val="16"/>
+        </w:rPr>
+        <w:t xml:space="preserve"> </w:t>
+      </w:r>
+      <w:r>
+        <w:rPr>
+          <w:sz w:val="16"/>
+        </w:rPr>
+        <w:t>Revision Level B</w:t>
+      </w:r>
+      <w:r>
+        <w:rPr>
+          <w:sz w:val="16"/>
+        </w:rPr>
+        <w:tab/>
+      </w:r>
+      <w:r>
+        <w:rPr>
+          <w:sz w:val="16"/>
+        </w:rPr>
+        <w:tab/>
+      </w:r>
+      <w:r>
+        <w:rPr>
+          <w:sz w:val="16"/>
+        </w:rPr>
+        <w:tab/>
+      </w:r>
+      <w:r>
+        <w:rPr>
+          <w:sz w:val="16"/>
+        </w:rPr>
+        <w:tab/>
+      </w:r>
+      <w:r>
+        <w:rPr>
+          <w:sz w:val="16"/>
+        </w:rPr>
+        <w:tab/>
+      </w:r>
+      <w:r>
+        <w:rPr>
+          <w:sz w:val="16"/>
+        </w:rPr>
+        <w:tab/>
+      </w:r>
+      <w:r>
+        <w:rPr>
+          <w:sz w:val="16"/>
+        </w:rPr>
+        <w:tab/>
+      </w:r>
+    </w:p>
+    <w:p>
+      <w:pPr>
+        <w:spacing w:after="160" w:line="259" w:lineRule="auto"/>
+      </w:pPr>
+      <w:r>
+        <w:br w:type="page"/>
+      </w:r>
+    </w:p>
+    <w:p>
+      <w:pPr>
+        <w:jc w:val="center"/>
+        <w:rPr>
+          <w:b/>
+          <w:sz w:val="22"/>
+          <w:szCs w:val="22"/>
+        </w:rPr>
+      </w:pPr>
+      <w:r>
+        <w:rPr>
+          <w:noProof/>
+          <w:sz w:val="24"/>
+          <w:lang w:val="es-CO" w:eastAsia="es-CO"/>
+        </w:rPr>
+        <w:lastRenderedPageBreak/>
+        <w:drawing>
+          <wp:inline distT="0" distB="0" distL="0" distR="0" wp14:anchorId="07301CE9" wp14:editId="5BD1CCD1">
+            <wp:extent cx="1400175" cy="395407"/>
+            <wp:effectExtent l="0" t="0" r="0" b="5080"/>
+            <wp:docPr id="4" name="Imagen 4" descr="C:\Users\Dekan\Downloads\logo.png"/>
+            <wp:cNvGraphicFramePr>
+              <a:graphicFrameLocks xmlns:a="http://schemas.openxmlformats.org/drawingml/2006/main" noChangeAspect="1"/>
+            </wp:cNvGraphicFramePr>
+            <a:graphic xmlns:a="http://schemas.openxmlformats.org/drawingml/2006/main">
+              <a:graphicData uri="http://schemas.openxmlformats.org/drawingml/2006/picture">
+                <pic:pic xmlns:pic="http://schemas.openxmlformats.org/drawingml/2006/picture">
+                  <pic:nvPicPr>
+                    <pic:cNvPr id="0" name="Picture 1" descr="C:\Users\Dekan\Downloads\logo.png"/>
+                    <pic:cNvPicPr>
+                      <a:picLocks noChangeAspect="1" noChangeArrowheads="1"/>
+                    </pic:cNvPicPr>
+                  </pic:nvPicPr>
+                  <pic:blipFill>
+                    <a:blip r:embed="rId4" cstate="print">
+                      <a:extLst>
+                        <a:ext uri="{28A0092B-C50C-407E-A947-70E740481C1C}">
+                          <a14:useLocalDpi xmlns:a14="http://schemas.microsoft.com/office/drawing/2010/main" val="0"/>
+                        </a:ext>
+                      </a:extLst>
+                    </a:blip>
+                    <a:srcRect/>
+                    <a:stretch>
+                      <a:fillRect/>
+                    </a:stretch>
+                  </pic:blipFill>
+                  <pic:spPr bwMode="auto">
+                    <a:xfrm>
+                      <a:off x="0" y="0"/>
+                      <a:ext cx="1485443" cy="419487"/>
+                    </a:xfrm>
+                    <a:prstGeom prst="rect">
+                      <a:avLst/>
+                    </a:prstGeom>
+                    <a:noFill/>
+                    <a:ln>
+                      <a:noFill/>
+                    </a:ln>
+                  </pic:spPr>
+                </pic:pic>
+              </a:graphicData>
+            </a:graphic>
+          </wp:inline>
+        </w:drawing>
+      </w:r>
+    </w:p>
+    <w:p>
+      <w:pPr>
+        <w:jc w:val="center"/>
+        <w:rPr>
+          <w:b/>
+          <w:sz w:val="22"/>
+          <w:szCs w:val="22"/>
+        </w:rPr>
+      </w:pPr>
+    </w:p>
+    <w:p>
+      <w:pPr>
+        <w:jc w:val="center"/>
+        <w:rPr>
+          <w:b/>
+          <w:sz w:val="22"/>
+          <w:szCs w:val="22"/>
+        </w:rPr>
+      </w:pPr>
+      <w:r>
+        <w:rPr>
+          <w:b/>
+          <w:sz w:val="22"/>
+          <w:szCs w:val="22"/>
+        </w:rPr>
+        <w:t>MMC INTERNATIONAL CORP.</w:t>
+      </w:r>
+    </w:p>
+    <w:p>
+      <w:pPr>
+        <w:jc w:val="center"/>
+        <w:rPr>
+          <w:sz w:val="22"/>
+          <w:szCs w:val="22"/>
+        </w:rPr>
+      </w:pPr>
+    </w:p>
+    <w:p>
+      <w:pPr>
+        <w:jc w:val="center"/>
+        <w:rPr>
+          <w:sz w:val="22"/>
+          <w:szCs w:val="22"/>
+        </w:rPr>
+      </w:pPr>
+      <w:r>
+        <w:rPr>
+          <w:sz w:val="22"/>
+          <w:szCs w:val="22"/>
+        </w:rPr>
+        <w:t>60 INIP DRIVE, INWOOD, N.Y. 11096-0664</w:t>
+      </w:r>
+    </w:p>
+    <w:p>
+      <w:pPr>
+        <w:jc w:val="center"/>
+        <w:rPr>
+          <w:sz w:val="22"/>
+          <w:szCs w:val="22"/>
+        </w:rPr>
+      </w:pPr>
+      <w:r>
+        <w:rPr>
+          <w:sz w:val="22"/>
+          <w:szCs w:val="22"/>
+        </w:rPr>
+        <w:t>TELEPHONE NO.: (516) 239-7339 / (718) 327-3430</w:t>
+      </w:r>
+    </w:p>
+    <w:p>
+      <w:pPr>
+        <w:jc w:val="center"/>
+        <w:rPr>
+          <w:sz w:val="22"/>
+          <w:szCs w:val="22"/>
+        </w:rPr>
+      </w:pPr>
+      <w:r>
+        <w:rPr>
+          <w:sz w:val="22"/>
+          <w:szCs w:val="22"/>
+        </w:rPr>
+        <w:t>FAX NO. (516) 371-3134</w:t>
+      </w:r>
+    </w:p>
+    <w:p>
+      <w:pPr>
+        <w:jc w:val="center"/>
+        <w:rPr>
+          <w:sz w:val="22"/>
+          <w:szCs w:val="22"/>
+        </w:rPr>
+      </w:pPr>
+      <w:r>
+        <w:rPr>
+          <w:sz w:val="22"/>
+          <w:szCs w:val="22"/>
+        </w:rPr>
+        <w:t>E-MAIL ADDRESS: MMCINWD@AOL.COM</w:t>
+      </w:r>
+    </w:p>
+    <w:p>
+      <w:pPr>
+        <w:rPr>
+          <w:rFonts w:ascii="Times New Roman MT Extra Bold" w:hAnsi="Times New Roman MT Extra Bold"/>
+          <w:b/>
+          <w:sz w:val="18"/>
+        </w:rPr>
+      </w:pPr>
+    </w:p>
+    <w:p>
+      <w:pPr>
+        <w:rPr>
+          <w:sz w:val="24"/>
+          <w:szCs w:val="24"/>
+        </w:rPr>
+      </w:pPr>
+    </w:p>
+    <w:p>
+      <w:pPr>
+        <w:rPr>
+          <w:szCs w:val="24"/>
+        </w:rPr>
+      </w:pPr>
+    </w:p>
+    <w:p>
+      <w:pPr>
+        <w:jc w:val="center"/>
+        <w:rPr>
+          <w:rFonts w:ascii="Times New Roman MT Extra Bold" w:hAnsi="Times New Roman MT Extra Bold"/>
+          <w:b/>
+        </w:rPr>
+      </w:pPr>
+      <w:r>
+        <w:rPr>
+          <w:rFonts w:ascii="Times New Roman MT Extra Bold" w:hAnsi="Times New Roman MT Extra Bold"/>
+          <w:b/>
+        </w:rPr>
+        <w:t>CALIBRATION PROCESS REPORT</w:t>
+      </w:r>
+    </w:p>
+    <w:p>
+      <w:pPr>
+        <w:rPr>
+          <w:sz w:val="24"/>
+          <w:szCs w:val="24"/>
+        </w:rPr>
+      </w:pPr>
+    </w:p>
+    <w:p>
+      <w:pPr>
+        <w:rPr>
+          <w:sz w:val="24"/>
+          <w:szCs w:val="24"/>
+        </w:rPr>
+      </w:pPr>
+    </w:p>
+    <w:p>
+      <w:pPr>
+        <w:rPr>
+          <w:sz w:val="24"/>
+          <w:szCs w:val="24"/>
+        </w:rPr>
+      </w:pPr>
+      <w:r>
+        <w:rPr>
+          <w:b/>
+          <w:sz w:val="24"/>
+          <w:szCs w:val="24"/>
+        </w:rPr>
+        <w:t>Calibration Date</w:t>
+      </w:r>
+      <w:r>
+        <w:rPr>
+          <w:b/>
+          <w:sz w:val="24"/>
+          <w:szCs w:val="24"/>
+        </w:rPr>
+        <w:t>:</w:t>
+      </w:r>
+      <w:r>
+        <w:rPr>
+          <w:sz w:val="24"/>
+          <w:szCs w:val="24"/>
+        </w:rPr>
+        <w:t xml:space="preserve"> </w:t>
+      </w:r>
+      <w:proofErr w:type="spellStart"/>
+      <w:r>
+        <w:rPr>
+          <w:sz w:val="24"/>
+          <w:szCs w:val="24"/>
+        </w:rPr>
+        <w:t>datecalibrated</w:t>
+      </w:r>
+      <w:proofErr w:type="spellEnd"/>
+    </w:p>
+    <w:p>
+      <w:pPr>
+        <w:rPr>
+          <w:sz w:val="24"/>
+          <w:szCs w:val="24"/>
+        </w:rPr>
+      </w:pPr>
+      <w:r>
+        <w:rPr>
+          <w:b/>
+          <w:sz w:val="24"/>
+          <w:szCs w:val="24"/>
+        </w:rPr>
+        <w:t>Serial</w:t>
+      </w:r>
+      <w:r>
+        <w:rPr>
+          <w:b/>
+          <w:sz w:val="24"/>
+          <w:szCs w:val="24"/>
+        </w:rPr>
+        <w:t>:</w:t>
+      </w:r>
+      <w:r>
+        <w:rPr>
+          <w:sz w:val="24"/>
+          <w:szCs w:val="24"/>
+        </w:rPr>
+        <w:t xml:space="preserve"> serial</w:t>
+      </w:r>
+      <w:r>
+        <w:rPr>
+          <w:sz w:val="24"/>
+          <w:szCs w:val="24"/>
+        </w:rPr>
+        <w:tab/>
+      </w:r>
+      <w:r>
+        <w:rPr>
+          <w:sz w:val="24"/>
+          <w:szCs w:val="24"/>
+        </w:rPr>
+        <w:tab/>
+      </w:r>
+      <w:r>
+        <w:rPr>
+          <w:sz w:val="24"/>
+          <w:szCs w:val="24"/>
+        </w:rPr>
+        <w:tab/>
+      </w:r>
+    </w:p>
+    <w:p>
+      <w:pPr>
+        <w:rPr>
+          <w:sz w:val="24"/>
+          <w:szCs w:val="24"/>
+        </w:rPr>
+      </w:pPr>
+      <w:r>
+        <w:rPr>
+          <w:b/>
+          <w:sz w:val="24"/>
+          <w:szCs w:val="24"/>
+        </w:rPr>
+        <w:t>Calibrated By</w:t>
+      </w:r>
+      <w:r>
+        <w:rPr>
+          <w:b/>
+          <w:sz w:val="24"/>
+          <w:szCs w:val="24"/>
+        </w:rPr>
+        <w:t>:</w:t>
+      </w:r>
+      <w:r>
+        <w:rPr>
+          <w:sz w:val="24"/>
+          <w:szCs w:val="24"/>
+        </w:rPr>
+        <w:t xml:space="preserve"> </w:t>
+      </w:r>
+      <w:proofErr w:type="spellStart"/>
+      <w:r>
+        <w:rPr>
+          <w:sz w:val="24"/>
+          <w:szCs w:val="24"/>
+        </w:rPr>
+        <w:t>calibratedby</w:t>
+      </w:r>
+      <w:proofErr w:type="spellEnd"/>
+    </w:p>
+    <w:p>
+      <w:pPr>
+        <w:rPr>
+          <w:sz w:val="24"/>
+          <w:szCs w:val="24"/>
+        </w:rPr>
+      </w:pPr>
+      <w:r>
+        <w:rPr>
+          <w:b/>
+          <w:sz w:val="24"/>
+          <w:szCs w:val="24"/>
+        </w:rPr>
+        <w:t xml:space="preserve">Procedure In </w:t>
+      </w:r>
+      <w:proofErr w:type="spellStart"/>
+      <w:r>
+        <w:rPr>
+          <w:b/>
+          <w:sz w:val="24"/>
+          <w:szCs w:val="24"/>
+        </w:rPr>
+        <w:t>Deg</w:t>
+      </w:r>
+      <w:proofErr w:type="spellEnd"/>
+      <w:r>
+        <w:rPr>
+          <w:b/>
+          <w:sz w:val="24"/>
+          <w:szCs w:val="24"/>
+        </w:rPr>
+        <w:t>:</w:t>
+      </w:r>
+      <w:r>
+        <w:rPr>
+          <w:sz w:val="24"/>
+          <w:szCs w:val="24"/>
+        </w:rPr>
+        <w:t xml:space="preserve"> </w:t>
+      </w:r>
+      <w:proofErr w:type="spellStart"/>
+      <w:r>
+        <w:rPr>
+          <w:sz w:val="24"/>
+          <w:szCs w:val="24"/>
+        </w:rPr>
+        <w:t>typetemp</w:t>
+      </w:r>
+      <w:proofErr w:type="spellEnd"/>
+    </w:p>
+    <w:p>
+      <w:pPr>
+        <w:rPr>
+          <w:sz w:val="24"/>
+          <w:szCs w:val="24"/>
+        </w:rPr>
+      </w:pPr>
+      <w:r>
+        <w:rPr>
+          <w:b/>
+          <w:sz w:val="24"/>
+          <w:szCs w:val="24"/>
+        </w:rPr>
+        <w:t>Cold Bath Temperature</w:t>
+      </w:r>
+      <w:r>
+        <w:rPr>
+          <w:b/>
+          <w:sz w:val="24"/>
+          <w:szCs w:val="24"/>
+        </w:rPr>
+        <w:t>:</w:t>
+      </w:r>
+      <w:r>
+        <w:rPr>
+          <w:sz w:val="24"/>
+          <w:szCs w:val="24"/>
+        </w:rPr>
+        <w:t xml:space="preserve"> </w:t>
+      </w:r>
+      <w:proofErr w:type="spellStart"/>
+      <w:r>
+        <w:rPr>
+          <w:sz w:val="24"/>
+          <w:szCs w:val="24"/>
+        </w:rPr>
+        <w:t>coldbath</w:t>
+      </w:r>
+      <w:proofErr w:type="spellEnd"/>
+    </w:p>
+    <w:p>
+      <w:pPr>
+        <w:rPr>
+          <w:sz w:val="24"/>
+          <w:szCs w:val="24"/>
+        </w:rPr>
+      </w:pPr>
+      <w:r>
+        <w:rPr>
+          <w:b/>
+          <w:sz w:val="24"/>
+          <w:szCs w:val="24"/>
+        </w:rPr>
+        <w:t>Hot Bath Temperature</w:t>
+      </w:r>
+      <w:r>
+        <w:rPr>
+          <w:b/>
+          <w:sz w:val="24"/>
+          <w:szCs w:val="24"/>
+        </w:rPr>
+        <w:t>:</w:t>
+      </w:r>
+      <w:r>
+        <w:rPr>
+          <w:sz w:val="24"/>
+          <w:szCs w:val="24"/>
+        </w:rPr>
+        <w:t xml:space="preserve"> </w:t>
+      </w:r>
+      <w:proofErr w:type="spellStart"/>
+      <w:r>
+        <w:rPr>
+          <w:sz w:val="24"/>
+          <w:szCs w:val="24"/>
+        </w:rPr>
+        <w:t>hotbath</w:t>
+      </w:r>
+      <w:proofErr w:type="spellEnd"/>
+    </w:p>
+    <w:p>
+      <w:pPr>
+        <w:rPr>
+          <w:sz w:val="24"/>
+          <w:szCs w:val="24"/>
+        </w:rPr>
+      </w:pPr>
+      <w:r>
+        <w:rPr>
+          <w:b/>
+          <w:sz w:val="24"/>
+          <w:szCs w:val="24"/>
+        </w:rPr>
+        <w:t xml:space="preserve">Hot </w:t>
+      </w:r>
+      <w:proofErr w:type="spellStart"/>
+      <w:r>
+        <w:rPr>
+          <w:b/>
+          <w:sz w:val="24"/>
+          <w:szCs w:val="24"/>
+        </w:rPr>
+        <w:t>Uncalib</w:t>
+      </w:r>
+      <w:proofErr w:type="spellEnd"/>
+      <w:r>
+        <w:rPr>
+          <w:b/>
+          <w:sz w:val="24"/>
+          <w:szCs w:val="24"/>
+        </w:rPr>
+        <w:t xml:space="preserve"> Sensor</w:t>
+      </w:r>
+      <w:r>
+        <w:rPr>
+          <w:b/>
+          <w:sz w:val="24"/>
+          <w:szCs w:val="24"/>
+        </w:rPr>
+        <w:t>:</w:t>
+      </w:r>
+      <w:r>
+        <w:rPr>
+          <w:sz w:val="24"/>
+          <w:szCs w:val="24"/>
+        </w:rPr>
+        <w:t xml:space="preserve"> </w:t>
+      </w:r>
+      <w:proofErr w:type="spellStart"/>
+      <w:r>
+        <w:rPr>
+          <w:sz w:val="24"/>
+          <w:szCs w:val="24"/>
+        </w:rPr>
+        <w:t>hotsensor</w:t>
+      </w:r>
+      <w:proofErr w:type="spellEnd"/>
+    </w:p>
+    <w:p>
+      <w:pPr>
+        <w:rPr>
+          <w:sz w:val="24"/>
+          <w:szCs w:val="24"/>
+        </w:rPr>
+      </w:pPr>
+    </w:p>
+    <w:p>
+      <w:pPr>
+        <w:rPr>
+          <w:sz w:val="24"/>
+          <w:szCs w:val="24"/>
+        </w:rPr>
+      </w:pPr>
+      <w:r>
+        <w:rPr>
+          <w:b/>
+          <w:sz w:val="24"/>
+          <w:szCs w:val="24"/>
+        </w:rPr>
+        <w:t>Calculated Sensor</w:t>
+      </w:r>
+      <w:r>
+        <w:rPr>
+          <w:b/>
+          <w:sz w:val="24"/>
+          <w:szCs w:val="24"/>
+        </w:rPr>
+        <w:t>:</w:t>
+      </w:r>
+      <w:r>
+        <w:rPr>
+          <w:sz w:val="24"/>
+          <w:szCs w:val="24"/>
+        </w:rPr>
+        <w:t xml:space="preserve"> </w:t>
+      </w:r>
+      <w:proofErr w:type="spellStart"/>
+      <w:r>
+        <w:rPr>
+          <w:sz w:val="24"/>
+          <w:szCs w:val="24"/>
+        </w:rPr>
+        <w:t>calculatedfactor</w:t>
+      </w:r>
+      <w:proofErr w:type="spellEnd"/>
+    </w:p>
+    <w:p>
+      <w:pPr>
+        <w:rPr>
+          <w:sz w:val="24"/>
+          <w:szCs w:val="24"/>
+        </w:rPr>
+      </w:pPr>
+    </w:p>
+    <w:p>
+      <w:pPr>
+        <w:rPr>
+          <w:sz w:val="24"/>
+          <w:szCs w:val="24"/>
+        </w:rPr>
+      </w:pPr>
+      <w:r>
+        <w:rPr>
+          <w:b/>
+          <w:sz w:val="24"/>
+          <w:szCs w:val="24"/>
+        </w:rPr>
+        <w:t>Test Cold Bath Temperature</w:t>
+      </w:r>
+      <w:r>
+        <w:rPr>
+          <w:b/>
+          <w:sz w:val="24"/>
+          <w:szCs w:val="24"/>
+        </w:rPr>
+        <w:t>:</w:t>
+      </w:r>
+      <w:r>
+        <w:rPr>
+          <w:sz w:val="24"/>
+          <w:szCs w:val="24"/>
+        </w:rPr>
+        <w:t xml:space="preserve"> </w:t>
+      </w:r>
+      <w:proofErr w:type="spellStart"/>
+      <w:r>
+        <w:rPr>
+          <w:sz w:val="24"/>
+          <w:szCs w:val="24"/>
+        </w:rPr>
+        <w:t>testcold</w:t>
+      </w:r>
+      <w:proofErr w:type="spellEnd"/>
+    </w:p>
+    <w:p>
+      <w:pPr>
+        <w:tabs>
+          <w:tab w:val="left" w:pos="4815"/>
+        </w:tabs>
+        <w:rPr>
+          <w:sz w:val="24"/>
+          <w:szCs w:val="24"/>
+        </w:rPr>
+      </w:pPr>
+      <w:r>
+        <w:rPr>
+          <w:b/>
+          <w:sz w:val="24"/>
+          <w:szCs w:val="24"/>
+        </w:rPr>
+        <w:t>Test Cold Sensor Temperature</w:t>
+      </w:r>
+      <w:r>
+        <w:rPr>
+          <w:b/>
+          <w:sz w:val="24"/>
+          <w:szCs w:val="24"/>
+        </w:rPr>
+        <w:t>:</w:t>
+      </w:r>
+      <w:r>
+        <w:rPr>
+          <w:sz w:val="24"/>
+          <w:szCs w:val="24"/>
+        </w:rPr>
+        <w:t xml:space="preserve"> </w:t>
+      </w:r>
+      <w:proofErr w:type="spellStart"/>
+      <w:r>
+        <w:rPr>
+          <w:sz w:val="24"/>
+          <w:szCs w:val="24"/>
+        </w:rPr>
+        <w:t>testsensor</w:t>
+      </w:r>
+      <w:proofErr w:type="spellEnd"/>
+    </w:p>
+    <w:p>
+      <w:pPr>
+        <w:rPr>
+          <w:sz w:val="24"/>
+          <w:szCs w:val="24"/>
+        </w:rPr>
+      </w:pPr>
+    </w:p>
+    <w:p>
+      <w:pPr>
+        <w:rPr>
+          <w:sz w:val="24"/>
+          <w:szCs w:val="24"/>
+        </w:rPr>
+      </w:pPr>
+      <w:r>
+        <w:rPr>
+          <w:b/>
+          <w:noProof/>
+          <w:lang w:val="es-CO" w:eastAsia="es-CO"/>
+        </w:rPr>
+        <w:drawing>
+          <wp:anchor distT="0" distB="0" distL="114300" distR="114300" simplePos="0" relativeHeight="251661312" behindDoc="1" locked="0" layoutInCell="1" allowOverlap="1" wp14:anchorId="20828DE7" wp14:editId="4B8AA9DD">
+            <wp:simplePos x="0" y="0"/>
+            <wp:positionH relativeFrom="margin">
+              <wp:align>center</wp:align>
+            </wp:positionH>
+            <wp:positionV relativeFrom="paragraph">
+              <wp:posOffset>2853055</wp:posOffset>
+            </wp:positionV>
+            <wp:extent cx="3590925" cy="1009015"/>
+            <wp:effectExtent l="0" t="0" r="9525" b="635"/>
+            <wp:wrapNone/>
+            <wp:docPr id="5" name="Imagen 5"/>
+            <wp:cNvGraphicFramePr>
+              <a:graphicFrameLocks xmlns:a="http://schemas.openxmlformats.org/drawingml/2006/main" noChangeAspect="1"/>
+            </wp:cNvGraphicFramePr>
+            <a:graphic xmlns:a="http://schemas.openxmlformats.org/drawingml/2006/main">
+              <a:graphicData uri="http://schemas.openxmlformats.org/drawingml/2006/picture">
+                <pic:pic xmlns:pic="http://schemas.openxmlformats.org/drawingml/2006/picture">
+                  <pic:nvPicPr>
+                    <pic:cNvPr id="1" name=""/>
+                    <pic:cNvPicPr/>
+                  </pic:nvPicPr>
+                  <pic:blipFill>
+                    <a:blip r:embed="rId6">
+                      <a:extLst>
+                        <a:ext uri="{28A0092B-C50C-407E-A947-70E740481C1C}">
+                          <a14:useLocalDpi xmlns:a14="http://schemas.microsoft.com/office/drawing/2010/main" val="0"/>
+                        </a:ext>
+                      </a:extLst>
+                    </a:blip>
+                    <a:stretch>
+                      <a:fillRect/>
+                    </a:stretch>
+                  </pic:blipFill>
+                  <pic:spPr>
+                    <a:xfrm>
+                      <a:off x="0" y="0"/>
+                      <a:ext cx="3590925" cy="1009015"/>
+                    </a:xfrm>
+                    <a:prstGeom prst="rect">
+                      <a:avLst/>
+                    </a:prstGeom>
+                  </pic:spPr>
+                </pic:pic>
+              </a:graphicData>
+            </a:graphic>
+            <wp14:sizeRelH relativeFrom="page">
+              <wp14:pctWidth>0</wp14:pctWidth>
+            </wp14:sizeRelH>
+            <wp14:sizeRelV relativeFrom="page">
+              <wp14:pctHeight>0</wp14:pctHeight>
+            </wp14:sizeRelV>
+          </wp:anchor>
+        </w:drawing>
+      </w:r>
+      <w:r>
+        <w:rPr>
+          <w:b/>
+          <w:sz w:val="24"/>
+          <w:szCs w:val="24"/>
+        </w:rPr>
+        <w:t>Result</w:t>
+      </w:r>
+      <w:r>
+        <w:rPr>
+          <w:b/>
+          <w:sz w:val="24"/>
+          <w:szCs w:val="24"/>
+        </w:rPr>
+        <w:t>:</w:t>
+      </w:r>
+      <w:r>
+        <w:rPr>
+          <w:sz w:val="24"/>
+          <w:szCs w:val="24"/>
+        </w:rPr>
+        <w:t xml:space="preserve"> </w:t>
+      </w:r>
+      <w:proofErr w:type="spellStart"/>
+      <w:r>
+        <w:rPr>
+          <w:sz w:val="24"/>
+          <w:szCs w:val="24"/>
+        </w:rPr>
+        <w:t>processr</w:t>
       </w:r>
       <w:bookmarkStart w:id="0" w:name="_GoBack"/>
       <w:bookmarkEnd w:id="0"/>
       <w:r>
         <w:rPr>
-          <w:sz w:val="16"/>
-        </w:rPr>
-        <w:t xml:space="preserve">.S. </w:t>
-      </w:r>
-      <w:proofErr w:type="spellStart"/>
-      <w:r>
-        <w:rPr>
-          <w:sz w:val="16"/>
-        </w:rPr>
-        <w:t>Giannone</w:t>
+          <w:sz w:val="24"/>
+          <w:szCs w:val="24"/>
+        </w:rPr>
+        <w:t>esult</w:t>
       </w:r>
       <w:proofErr w:type="spellEnd"/>
-      <w:r>
-        <w:rPr>
-          <w:sz w:val="16"/>
-        </w:rPr>
-        <w:tab/>
-      </w:r>
-      <w:r>
-        <w:rPr>
-          <w:sz w:val="16"/>
-        </w:rPr>
-        <w:tab/>
-      </w:r>
-      <w:r>
-        <w:rPr>
-          <w:sz w:val="16"/>
-        </w:rPr>
-        <w:tab/>
-      </w:r>
-      <w:r>
-        <w:rPr>
-          <w:sz w:val="16"/>
-        </w:rPr>
-        <w:tab/>
-      </w:r>
-      <w:r>
-        <w:rPr>
-          <w:sz w:val="16"/>
-        </w:rPr>
-        <w:tab/>
-      </w:r>
-      <w:r>
-        <w:rPr>
-          <w:sz w:val="16"/>
-        </w:rPr>
-        <w:tab/>
-      </w:r>
-      <w:r>
-        <w:rPr>
-          <w:sz w:val="16"/>
-        </w:rPr>
-        <w:tab/>
-      </w:r>
-      <w:r>
-        <w:rPr>
-          <w:sz w:val="16"/>
-        </w:rPr>
-        <w:tab/>
-      </w:r>
-      <w:r>
-        <w:rPr>
-          <w:sz w:val="16"/>
-        </w:rPr>
-        <w:t xml:space="preserve"> </w:t>
-      </w:r>
-      <w:r>
-        <w:rPr>
-          <w:sz w:val="16"/>
-        </w:rPr>
-        <w:t>Revision Level B</w:t>
-      </w:r>
-      <w:r>
-        <w:rPr>
-          <w:sz w:val="16"/>
-        </w:rPr>
-        <w:tab/>
-      </w:r>
-      <w:r>
-        <w:rPr>
-          <w:sz w:val="16"/>
-        </w:rPr>
-        <w:tab/>
-      </w:r>
-      <w:r>
-        <w:rPr>
-          <w:sz w:val="16"/>
-        </w:rPr>
-        <w:tab/>
-      </w:r>
-      <w:r>
-        <w:rPr>
-          <w:sz w:val="16"/>
-        </w:rPr>
-        <w:tab/>
-      </w:r>
-      <w:r>
-        <w:rPr>
-          <w:sz w:val="16"/>
-        </w:rPr>
-        <w:tab/>
-      </w:r>
-      <w:r>
-        <w:rPr>
-          <w:sz w:val="16"/>
-        </w:rPr>
-        <w:tab/>
-      </w:r>
-      <w:r>
-        <w:rPr>
-          <w:sz w:val="16"/>
-        </w:rPr>
-        <w:tab/>
-      </w:r>
-    </w:p>
-    <w:p/>
+    </w:p>
     <w:sectPr>
       <w:type w:val="continuous"/>
       <w:pgSz w:w="12240" w:h="15840" w:code="1"/>

</xml_diff>